<commit_message>
commit https://github.com/CTatang-tech/python-learning-os.git author CTatang <CTatang-tech>
</commit_message>
<xml_diff>
--- a/sop/SOP_general/Concepts/SOP_concept to notebook_GS workflow example.docx
+++ b/sop/SOP_general/Concepts/SOP_concept to notebook_GS workflow example.docx
@@ -12,14 +12,34 @@
           <w14:ligatures w14:val="none"/>
         </w:rPr>
       </w:pPr>
-      <w:r>
-        <w:rPr>
-          <w:rFonts w:ascii="Times New Roman" w:eastAsia="Times New Roman" w:hAnsi="Times New Roman" w:cs="Times New Roman"/>
-          <w:kern w:val="0"/>
-          <w:lang w:eastAsia="en-GB"/>
-          <w14:ligatures w14:val="none"/>
-        </w:rPr>
-        <w:t xml:space="preserve">Perfect. Below is a </w:t>
+      <w:proofErr w:type="spellStart"/>
+      <w:r>
+        <w:rPr>
+          <w:rFonts w:ascii="Times New Roman" w:eastAsia="Times New Roman" w:hAnsi="Times New Roman" w:cs="Times New Roman"/>
+          <w:kern w:val="0"/>
+          <w:lang w:eastAsia="en-GB"/>
+          <w14:ligatures w14:val="none"/>
+        </w:rPr>
+        <w:t>f</w:t>
+      </w:r>
+      <w:r>
+        <w:rPr>
+          <w:rFonts w:ascii="Times New Roman" w:eastAsia="Times New Roman" w:hAnsi="Times New Roman" w:cs="Times New Roman"/>
+          <w:kern w:val="0"/>
+          <w:lang w:eastAsia="en-GB"/>
+          <w14:ligatures w14:val="none"/>
+        </w:rPr>
+        <w:t>Perfect</w:t>
+      </w:r>
+      <w:proofErr w:type="spellEnd"/>
+      <w:r>
+        <w:rPr>
+          <w:rFonts w:ascii="Times New Roman" w:eastAsia="Times New Roman" w:hAnsi="Times New Roman" w:cs="Times New Roman"/>
+          <w:kern w:val="0"/>
+          <w:lang w:eastAsia="en-GB"/>
+          <w14:ligatures w14:val="none"/>
+        </w:rPr>
+        <w:t xml:space="preserve">. Below is a </w:t>
       </w:r>
       <w:r>
         <w:rPr>

</xml_diff>